<commit_message>
added a first and second section of the report
</commit_message>
<xml_diff>
--- a/Report - The battle of the neighbourhoods - Introduction and Data.docx
+++ b/Report - The battle of the neighbourhoods - Introduction and Data.docx
@@ -28,7 +28,6 @@
         </w:rPr>
         <w:t xml:space="preserve">e of the </w:t>
       </w:r>
-      <w:proofErr w:type="spellStart"/>
       <w:proofErr w:type="gramStart"/>
       <w:r>
         <w:rPr>
@@ -46,14 +45,7 @@
         <w:rPr>
           <w:lang w:val="en-US"/>
         </w:rPr>
-        <w:t>rhoods</w:t>
-      </w:r>
-      <w:proofErr w:type="spellEnd"/>
-      <w:r>
-        <w:rPr>
-          <w:lang w:val="en-US"/>
-        </w:rPr>
-        <w:t xml:space="preserve"> </w:t>
+        <w:t xml:space="preserve">rhoods </w:t>
       </w:r>
       <w:r>
         <w:rPr>
@@ -366,16 +358,7 @@
           <w:szCs w:val="28"/>
           <w:lang w:val="en-US"/>
         </w:rPr>
-        <w:t xml:space="preserve">Identify the geographical position of all the </w:t>
-      </w:r>
-      <w:proofErr w:type="spellStart"/>
-      <w:r>
-        <w:rPr>
-          <w:sz w:val="28"/>
-          <w:szCs w:val="28"/>
-          <w:lang w:val="en-US"/>
-        </w:rPr>
-        <w:t>neighbo</w:t>
+        <w:t>Identify the geographical position of all the neighbo</w:t>
       </w:r>
       <w:r>
         <w:rPr>
@@ -391,16 +374,7 @@
           <w:szCs w:val="28"/>
           <w:lang w:val="en-US"/>
         </w:rPr>
-        <w:t>rhoods</w:t>
-      </w:r>
-      <w:proofErr w:type="spellEnd"/>
-      <w:r>
-        <w:rPr>
-          <w:sz w:val="28"/>
-          <w:szCs w:val="28"/>
-          <w:lang w:val="en-US"/>
-        </w:rPr>
-        <w:t xml:space="preserve"> in the city of Casablanca </w:t>
+        <w:t xml:space="preserve">rhoods in the city of Casablanca </w:t>
       </w:r>
     </w:p>
     <w:p>
@@ -422,16 +396,7 @@
           <w:szCs w:val="28"/>
           <w:lang w:val="en-US"/>
         </w:rPr>
-        <w:t xml:space="preserve">Identify the nearby venues to each </w:t>
-      </w:r>
-      <w:proofErr w:type="spellStart"/>
-      <w:r>
-        <w:rPr>
-          <w:sz w:val="28"/>
-          <w:szCs w:val="28"/>
-          <w:lang w:val="en-US"/>
-        </w:rPr>
-        <w:t>neighbo</w:t>
+        <w:t>Identify the nearby venues to each neighbo</w:t>
       </w:r>
       <w:r>
         <w:rPr>
@@ -447,16 +412,7 @@
           <w:szCs w:val="28"/>
           <w:lang w:val="en-US"/>
         </w:rPr>
-        <w:t>rhood</w:t>
-      </w:r>
-      <w:proofErr w:type="spellEnd"/>
-      <w:r>
-        <w:rPr>
-          <w:sz w:val="28"/>
-          <w:szCs w:val="28"/>
-          <w:lang w:val="en-US"/>
-        </w:rPr>
-        <w:t xml:space="preserve"> by frequency </w:t>
+        <w:t xml:space="preserve">rhood by frequency </w:t>
       </w:r>
     </w:p>
     <w:p>
@@ -486,16 +442,7 @@
           <w:szCs w:val="28"/>
           <w:lang w:val="en-US"/>
         </w:rPr>
-        <w:t xml:space="preserve">the </w:t>
-      </w:r>
-      <w:proofErr w:type="spellStart"/>
-      <w:r>
-        <w:rPr>
-          <w:sz w:val="28"/>
-          <w:szCs w:val="28"/>
-          <w:lang w:val="en-US"/>
-        </w:rPr>
-        <w:t>neighbo</w:t>
+        <w:t>the neighbo</w:t>
       </w:r>
       <w:r>
         <w:rPr>
@@ -511,33 +458,15 @@
           <w:szCs w:val="28"/>
           <w:lang w:val="en-US"/>
         </w:rPr>
-        <w:t>rhoods</w:t>
-      </w:r>
-      <w:proofErr w:type="spellEnd"/>
-      <w:r>
-        <w:rPr>
-          <w:sz w:val="28"/>
-          <w:szCs w:val="28"/>
-          <w:lang w:val="en-US"/>
-        </w:rPr>
-        <w:t xml:space="preserve"> based on </w:t>
-      </w:r>
-      <w:r>
-        <w:rPr>
-          <w:sz w:val="28"/>
-          <w:szCs w:val="28"/>
-          <w:lang w:val="en-US"/>
-        </w:rPr>
-        <w:t xml:space="preserve">each </w:t>
-      </w:r>
-      <w:proofErr w:type="spellStart"/>
-      <w:r>
-        <w:rPr>
-          <w:sz w:val="28"/>
-          <w:szCs w:val="28"/>
-          <w:lang w:val="en-US"/>
-        </w:rPr>
-        <w:t>neighbo</w:t>
+        <w:t xml:space="preserve">rhoods based on </w:t>
+      </w:r>
+      <w:r>
+        <w:rPr>
+          <w:sz w:val="28"/>
+          <w:szCs w:val="28"/>
+          <w:lang w:val="en-US"/>
+        </w:rPr>
+        <w:t>each neighbo</w:t>
       </w:r>
       <w:r>
         <w:rPr>
@@ -553,16 +482,7 @@
           <w:szCs w:val="28"/>
           <w:lang w:val="en-US"/>
         </w:rPr>
-        <w:t>rhood</w:t>
-      </w:r>
-      <w:proofErr w:type="spellEnd"/>
-      <w:r>
-        <w:rPr>
-          <w:sz w:val="28"/>
-          <w:szCs w:val="28"/>
-          <w:lang w:val="en-US"/>
-        </w:rPr>
-        <w:t xml:space="preserve"> by frequency </w:t>
+        <w:t xml:space="preserve">rhood by frequency </w:t>
       </w:r>
     </w:p>
     <w:p>
@@ -619,7 +539,6 @@
         </w:rPr>
         <w:t xml:space="preserve">The names and postal codes of all </w:t>
       </w:r>
-      <w:proofErr w:type="spellStart"/>
       <w:r>
         <w:rPr>
           <w:sz w:val="28"/>
@@ -644,7 +563,6 @@
         </w:rPr>
         <w:t>rhoods</w:t>
       </w:r>
-      <w:proofErr w:type="spellEnd"/>
       <w:r>
         <w:rPr>
           <w:sz w:val="28"/>
@@ -675,7 +593,6 @@
         </w:rPr>
         <w:t xml:space="preserve">The coordinates of each </w:t>
       </w:r>
-      <w:proofErr w:type="spellStart"/>
       <w:r>
         <w:rPr>
           <w:sz w:val="28"/>
@@ -700,7 +617,6 @@
         </w:rPr>
         <w:t>rhood</w:t>
       </w:r>
-      <w:proofErr w:type="spellEnd"/>
       <w:r>
         <w:rPr>
           <w:sz w:val="28"/>
@@ -747,6 +663,162 @@
         </w:rPr>
         <w:t xml:space="preserve">enues data for each </w:t>
       </w:r>
+      <w:r>
+        <w:rPr>
+          <w:sz w:val="28"/>
+          <w:szCs w:val="28"/>
+          <w:lang w:val="en-US"/>
+        </w:rPr>
+        <w:t>neighbo</w:t>
+      </w:r>
+      <w:r>
+        <w:rPr>
+          <w:sz w:val="28"/>
+          <w:szCs w:val="28"/>
+          <w:lang w:val="en-US"/>
+        </w:rPr>
+        <w:t>u</w:t>
+      </w:r>
+      <w:r>
+        <w:rPr>
+          <w:sz w:val="28"/>
+          <w:szCs w:val="28"/>
+          <w:lang w:val="en-US"/>
+        </w:rPr>
+        <w:t>rhood</w:t>
+      </w:r>
+      <w:r>
+        <w:rPr>
+          <w:sz w:val="28"/>
+          <w:szCs w:val="28"/>
+          <w:lang w:val="en-US"/>
+        </w:rPr>
+        <w:t>.</w:t>
+      </w:r>
+    </w:p>
+    <w:p>
+      <w:pPr>
+        <w:jc w:val="both"/>
+        <w:rPr>
+          <w:sz w:val="28"/>
+          <w:szCs w:val="28"/>
+          <w:lang w:val="en-US"/>
+        </w:rPr>
+      </w:pPr>
+      <w:r>
+        <w:rPr>
+          <w:sz w:val="28"/>
+          <w:szCs w:val="28"/>
+          <w:lang w:val="en-US"/>
+        </w:rPr>
+        <w:t xml:space="preserve">The data on postal codes in Casablanca </w:t>
+      </w:r>
+      <w:r>
+        <w:rPr>
+          <w:sz w:val="28"/>
+          <w:szCs w:val="28"/>
+          <w:lang w:val="en-US"/>
+        </w:rPr>
+        <w:t>was</w:t>
+      </w:r>
+      <w:r>
+        <w:rPr>
+          <w:sz w:val="28"/>
+          <w:szCs w:val="28"/>
+          <w:lang w:val="en-US"/>
+        </w:rPr>
+        <w:t xml:space="preserve"> obtained from</w:t>
+      </w:r>
+      <w:r>
+        <w:rPr>
+          <w:sz w:val="28"/>
+          <w:szCs w:val="28"/>
+          <w:lang w:val="en-US"/>
+        </w:rPr>
+        <w:t xml:space="preserve"> a webpage</w:t>
+      </w:r>
+      <w:r>
+        <w:rPr>
+          <w:rStyle w:val="EndnoteReference"/>
+          <w:sz w:val="28"/>
+          <w:szCs w:val="28"/>
+          <w:lang w:val="en-US"/>
+        </w:rPr>
+        <w:endnoteReference w:id="2"/>
+      </w:r>
+      <w:r>
+        <w:rPr>
+          <w:sz w:val="28"/>
+          <w:szCs w:val="28"/>
+          <w:lang w:val="en-US"/>
+        </w:rPr>
+        <w:t xml:space="preserve"> from</w:t>
+      </w:r>
+      <w:r>
+        <w:rPr>
+          <w:sz w:val="28"/>
+          <w:szCs w:val="28"/>
+          <w:lang w:val="en-US"/>
+        </w:rPr>
+        <w:t xml:space="preserve"> </w:t>
+      </w:r>
+      <w:r>
+        <w:rPr>
+          <w:sz w:val="28"/>
+          <w:szCs w:val="28"/>
+          <w:lang w:val="en-US"/>
+        </w:rPr>
+        <w:t>t</w:t>
+      </w:r>
+      <w:r>
+        <w:rPr>
+          <w:sz w:val="28"/>
+          <w:szCs w:val="28"/>
+          <w:lang w:val="en-US"/>
+        </w:rPr>
+        <w:t xml:space="preserve">he postal service of </w:t>
+      </w:r>
+      <w:r>
+        <w:rPr>
+          <w:sz w:val="28"/>
+          <w:szCs w:val="28"/>
+          <w:lang w:val="en-US"/>
+        </w:rPr>
+        <w:t>morocco</w:t>
+      </w:r>
+      <w:r>
+        <w:rPr>
+          <w:sz w:val="28"/>
+          <w:szCs w:val="28"/>
+          <w:lang w:val="en-US"/>
+        </w:rPr>
+        <w:t xml:space="preserve"> website</w:t>
+      </w:r>
+      <w:r>
+        <w:rPr>
+          <w:sz w:val="28"/>
+          <w:szCs w:val="28"/>
+          <w:lang w:val="en-US"/>
+        </w:rPr>
+        <w:t>.</w:t>
+      </w:r>
+      <w:r>
+        <w:rPr>
+          <w:sz w:val="28"/>
+          <w:szCs w:val="28"/>
+          <w:lang w:val="en-US"/>
+        </w:rPr>
+        <w:t xml:space="preserve"> We scraped the webpage using </w:t>
+      </w:r>
+      <w:proofErr w:type="gramStart"/>
+      <w:r>
+        <w:rPr>
+          <w:sz w:val="28"/>
+          <w:szCs w:val="28"/>
+          <w:lang w:val="en-US"/>
+        </w:rPr>
+        <w:t>the .</w:t>
+      </w:r>
       <w:proofErr w:type="spellStart"/>
       <w:r>
         <w:rPr>
@@ -754,23 +826,16 @@
           <w:szCs w:val="28"/>
           <w:lang w:val="en-US"/>
         </w:rPr>
-        <w:t>neighbo</w:t>
-      </w:r>
-      <w:r>
-        <w:rPr>
-          <w:sz w:val="28"/>
-          <w:szCs w:val="28"/>
-          <w:lang w:val="en-US"/>
-        </w:rPr>
-        <w:t>u</w:t>
-      </w:r>
-      <w:r>
-        <w:rPr>
-          <w:sz w:val="28"/>
-          <w:szCs w:val="28"/>
-          <w:lang w:val="en-US"/>
-        </w:rPr>
-        <w:t>rhood</w:t>
+        <w:t>read</w:t>
+      </w:r>
+      <w:proofErr w:type="gramEnd"/>
+      <w:r>
+        <w:rPr>
+          <w:sz w:val="28"/>
+          <w:szCs w:val="28"/>
+          <w:lang w:val="en-US"/>
+        </w:rPr>
+        <w:t>_html</w:t>
       </w:r>
       <w:proofErr w:type="spellEnd"/>
       <w:r>
@@ -779,7 +844,31 @@
           <w:szCs w:val="28"/>
           <w:lang w:val="en-US"/>
         </w:rPr>
-        <w:t>.</w:t>
+        <w:t>() pandas method.</w:t>
+      </w:r>
+      <w:r>
+        <w:rPr>
+          <w:sz w:val="28"/>
+          <w:szCs w:val="28"/>
+          <w:lang w:val="en-US"/>
+        </w:rPr>
+        <w:t xml:space="preserve"> After processing the data, we obtained a table containing two columns (The neighb</w:t>
+      </w:r>
+      <w:r>
+        <w:rPr>
+          <w:sz w:val="28"/>
+          <w:szCs w:val="28"/>
+          <w:lang w:val="en-US"/>
+        </w:rPr>
+        <w:t>ou</w:t>
+      </w:r>
+      <w:r>
+        <w:rPr>
+          <w:sz w:val="28"/>
+          <w:szCs w:val="28"/>
+          <w:lang w:val="en-US"/>
+        </w:rPr>
+        <w:t>rhood name and its corresponding postal code) and 3048 rows.</w:t>
       </w:r>
     </w:p>
     <w:p>
@@ -797,157 +886,8 @@
           <w:szCs w:val="28"/>
           <w:lang w:val="en-US"/>
         </w:rPr>
-        <w:t xml:space="preserve">The data on postal codes in Casablanca </w:t>
-      </w:r>
-      <w:r>
-        <w:rPr>
-          <w:sz w:val="28"/>
-          <w:szCs w:val="28"/>
-          <w:lang w:val="en-US"/>
-        </w:rPr>
-        <w:t>was</w:t>
-      </w:r>
-      <w:r>
-        <w:rPr>
-          <w:sz w:val="28"/>
-          <w:szCs w:val="28"/>
-          <w:lang w:val="en-US"/>
-        </w:rPr>
-        <w:t xml:space="preserve"> obtained from</w:t>
-      </w:r>
-      <w:r>
-        <w:rPr>
-          <w:sz w:val="28"/>
-          <w:szCs w:val="28"/>
-          <w:lang w:val="en-US"/>
-        </w:rPr>
-        <w:t xml:space="preserve"> a webpage</w:t>
-      </w:r>
-      <w:r>
-        <w:rPr>
-          <w:rStyle w:val="EndnoteReference"/>
-          <w:sz w:val="28"/>
-          <w:szCs w:val="28"/>
-          <w:lang w:val="en-US"/>
-        </w:rPr>
-        <w:endnoteReference w:id="2"/>
-      </w:r>
-      <w:r>
-        <w:rPr>
-          <w:sz w:val="28"/>
-          <w:szCs w:val="28"/>
-          <w:lang w:val="en-US"/>
-        </w:rPr>
-        <w:t xml:space="preserve"> from</w:t>
-      </w:r>
-      <w:r>
-        <w:rPr>
-          <w:sz w:val="28"/>
-          <w:szCs w:val="28"/>
-          <w:lang w:val="en-US"/>
-        </w:rPr>
-        <w:t xml:space="preserve"> </w:t>
-      </w:r>
-      <w:r>
-        <w:rPr>
-          <w:sz w:val="28"/>
-          <w:szCs w:val="28"/>
-          <w:lang w:val="en-US"/>
-        </w:rPr>
-        <w:t>t</w:t>
-      </w:r>
-      <w:r>
-        <w:rPr>
-          <w:sz w:val="28"/>
-          <w:szCs w:val="28"/>
-          <w:lang w:val="en-US"/>
-        </w:rPr>
-        <w:t xml:space="preserve">he postal service of </w:t>
-      </w:r>
-      <w:r>
-        <w:rPr>
-          <w:sz w:val="28"/>
-          <w:szCs w:val="28"/>
-          <w:lang w:val="en-US"/>
-        </w:rPr>
-        <w:t>morocco</w:t>
-      </w:r>
-      <w:r>
-        <w:rPr>
-          <w:sz w:val="28"/>
-          <w:szCs w:val="28"/>
-          <w:lang w:val="en-US"/>
-        </w:rPr>
-        <w:t xml:space="preserve"> website</w:t>
-      </w:r>
-      <w:r>
-        <w:rPr>
-          <w:sz w:val="28"/>
-          <w:szCs w:val="28"/>
-          <w:lang w:val="en-US"/>
-        </w:rPr>
-        <w:t>.</w:t>
-      </w:r>
-      <w:r>
-        <w:rPr>
-          <w:sz w:val="28"/>
-          <w:szCs w:val="28"/>
-          <w:lang w:val="en-US"/>
-        </w:rPr>
-        <w:t xml:space="preserve"> We scraped the webpage using </w:t>
-      </w:r>
-      <w:proofErr w:type="gramStart"/>
-      <w:r>
-        <w:rPr>
-          <w:sz w:val="28"/>
-          <w:szCs w:val="28"/>
-          <w:lang w:val="en-US"/>
-        </w:rPr>
-        <w:t>the .</w:t>
-      </w:r>
-      <w:proofErr w:type="spellStart"/>
-      <w:r>
-        <w:rPr>
-          <w:sz w:val="28"/>
-          <w:szCs w:val="28"/>
-          <w:lang w:val="en-US"/>
-        </w:rPr>
-        <w:t>read</w:t>
-      </w:r>
-      <w:proofErr w:type="gramEnd"/>
-      <w:r>
-        <w:rPr>
-          <w:sz w:val="28"/>
-          <w:szCs w:val="28"/>
-          <w:lang w:val="en-US"/>
-        </w:rPr>
-        <w:t>_html</w:t>
-      </w:r>
-      <w:proofErr w:type="spellEnd"/>
-      <w:r>
-        <w:rPr>
-          <w:sz w:val="28"/>
-          <w:szCs w:val="28"/>
-          <w:lang w:val="en-US"/>
-        </w:rPr>
-        <w:t>() pandas method.</w:t>
-      </w:r>
-      <w:r>
-        <w:rPr>
-          <w:sz w:val="28"/>
-          <w:szCs w:val="28"/>
-          <w:lang w:val="en-US"/>
-        </w:rPr>
-        <w:t xml:space="preserve"> After processing the data, we obtained a table containing two columns (The </w:t>
-      </w:r>
-      <w:proofErr w:type="spellStart"/>
-      <w:r>
-        <w:rPr>
-          <w:sz w:val="28"/>
-          <w:szCs w:val="28"/>
-          <w:lang w:val="en-US"/>
-        </w:rPr>
-        <w:t>neighb</w:t>
+        <w:lastRenderedPageBreak/>
+        <w:t>The second step of our data gathering process was to get the coordinates (Latitude, Longitude) of each neighb</w:t>
       </w:r>
       <w:r>
         <w:rPr>
@@ -963,16 +903,31 @@
           <w:szCs w:val="28"/>
           <w:lang w:val="en-US"/>
         </w:rPr>
-        <w:t>rhood</w:t>
-      </w:r>
-      <w:proofErr w:type="spellEnd"/>
-      <w:r>
-        <w:rPr>
-          <w:sz w:val="28"/>
-          <w:szCs w:val="28"/>
-          <w:lang w:val="en-US"/>
-        </w:rPr>
-        <w:t xml:space="preserve"> name and its corresponding postal code) and 3048 rows.</w:t>
+        <w:t>rhood. To do so, we used ArcGIS geocoder. After extracting the coordinates of each neighb</w:t>
+      </w:r>
+      <w:r>
+        <w:rPr>
+          <w:sz w:val="28"/>
+          <w:szCs w:val="28"/>
+          <w:lang w:val="en-US"/>
+        </w:rPr>
+        <w:t>ou</w:t>
+      </w:r>
+      <w:r>
+        <w:rPr>
+          <w:sz w:val="28"/>
+          <w:szCs w:val="28"/>
+          <w:lang w:val="en-US"/>
+        </w:rPr>
+        <w:t>rhood, we added two new columns to our previous dataset. This version of the dataset was cleaned to fill missing dat</w:t>
+      </w:r>
+      <w:r>
+        <w:rPr>
+          <w:sz w:val="28"/>
+          <w:szCs w:val="28"/>
+          <w:lang w:val="en-US"/>
+        </w:rPr>
+        <w:t>a and remove duplicate and redundant information.</w:t>
       </w:r>
     </w:p>
     <w:p>
@@ -990,101 +945,6 @@
           <w:szCs w:val="28"/>
           <w:lang w:val="en-US"/>
         </w:rPr>
-        <w:lastRenderedPageBreak/>
-        <w:t xml:space="preserve">The second step of our data gathering process was to get the coordinates (Latitude, Longitude) of each </w:t>
-      </w:r>
-      <w:proofErr w:type="spellStart"/>
-      <w:r>
-        <w:rPr>
-          <w:sz w:val="28"/>
-          <w:szCs w:val="28"/>
-          <w:lang w:val="en-US"/>
-        </w:rPr>
-        <w:t>neighb</w:t>
-      </w:r>
-      <w:r>
-        <w:rPr>
-          <w:sz w:val="28"/>
-          <w:szCs w:val="28"/>
-          <w:lang w:val="en-US"/>
-        </w:rPr>
-        <w:t>ou</w:t>
-      </w:r>
-      <w:r>
-        <w:rPr>
-          <w:sz w:val="28"/>
-          <w:szCs w:val="28"/>
-          <w:lang w:val="en-US"/>
-        </w:rPr>
-        <w:t>rhood</w:t>
-      </w:r>
-      <w:proofErr w:type="spellEnd"/>
-      <w:r>
-        <w:rPr>
-          <w:sz w:val="28"/>
-          <w:szCs w:val="28"/>
-          <w:lang w:val="en-US"/>
-        </w:rPr>
-        <w:t xml:space="preserve">. To do so, we used ArcGIS geocoder. After extracting the coordinates of each </w:t>
-      </w:r>
-      <w:proofErr w:type="spellStart"/>
-      <w:r>
-        <w:rPr>
-          <w:sz w:val="28"/>
-          <w:szCs w:val="28"/>
-          <w:lang w:val="en-US"/>
-        </w:rPr>
-        <w:t>neighb</w:t>
-      </w:r>
-      <w:r>
-        <w:rPr>
-          <w:sz w:val="28"/>
-          <w:szCs w:val="28"/>
-          <w:lang w:val="en-US"/>
-        </w:rPr>
-        <w:t>ou</w:t>
-      </w:r>
-      <w:r>
-        <w:rPr>
-          <w:sz w:val="28"/>
-          <w:szCs w:val="28"/>
-          <w:lang w:val="en-US"/>
-        </w:rPr>
-        <w:t>rhood</w:t>
-      </w:r>
-      <w:proofErr w:type="spellEnd"/>
-      <w:r>
-        <w:rPr>
-          <w:sz w:val="28"/>
-          <w:szCs w:val="28"/>
-          <w:lang w:val="en-US"/>
-        </w:rPr>
-        <w:t>, we added two new columns to our previous dataset. This version of the dataset was cleaned to fill missing dat</w:t>
-      </w:r>
-      <w:r>
-        <w:rPr>
-          <w:sz w:val="28"/>
-          <w:szCs w:val="28"/>
-          <w:lang w:val="en-US"/>
-        </w:rPr>
-        <w:t>a and remove duplicate and redundant information.</w:t>
-      </w:r>
-    </w:p>
-    <w:p>
-      <w:pPr>
-        <w:jc w:val="both"/>
-        <w:rPr>
-          <w:sz w:val="28"/>
-          <w:szCs w:val="28"/>
-          <w:lang w:val="en-US"/>
-        </w:rPr>
-      </w:pPr>
-      <w:r>
-        <w:rPr>
-          <w:sz w:val="28"/>
-          <w:szCs w:val="28"/>
-          <w:lang w:val="en-US"/>
-        </w:rPr>
         <w:t>Finally</w:t>
       </w:r>
       <w:r>
@@ -1101,61 +961,7 @@
           <w:szCs w:val="28"/>
           <w:lang w:val="en-US"/>
         </w:rPr>
-        <w:t xml:space="preserve">for each </w:t>
-      </w:r>
-      <w:proofErr w:type="spellStart"/>
-      <w:r>
-        <w:rPr>
-          <w:sz w:val="28"/>
-          <w:szCs w:val="28"/>
-          <w:lang w:val="en-US"/>
-        </w:rPr>
-        <w:t>neighbourhood</w:t>
-      </w:r>
-      <w:proofErr w:type="spellEnd"/>
-      <w:r>
-        <w:rPr>
-          <w:sz w:val="28"/>
-          <w:szCs w:val="28"/>
-          <w:lang w:val="en-US"/>
-        </w:rPr>
-        <w:t xml:space="preserve"> in the processed dataset. This data was then processed and made available for clustering. The final dataset consisted of the </w:t>
-      </w:r>
-      <w:proofErr w:type="spellStart"/>
-      <w:r>
-        <w:rPr>
-          <w:sz w:val="28"/>
-          <w:szCs w:val="28"/>
-          <w:lang w:val="en-US"/>
-        </w:rPr>
-        <w:t>neighbourhoods</w:t>
-      </w:r>
-      <w:proofErr w:type="spellEnd"/>
-      <w:r>
-        <w:rPr>
-          <w:sz w:val="28"/>
-          <w:szCs w:val="28"/>
-          <w:lang w:val="en-US"/>
-        </w:rPr>
-        <w:t xml:space="preserve"> names, coordinates and the 10 most frequent nearby venues for each </w:t>
-      </w:r>
-      <w:proofErr w:type="spellStart"/>
-      <w:r>
-        <w:rPr>
-          <w:sz w:val="28"/>
-          <w:szCs w:val="28"/>
-          <w:lang w:val="en-US"/>
-        </w:rPr>
-        <w:t>neighbourhood</w:t>
-      </w:r>
-      <w:proofErr w:type="spellEnd"/>
-      <w:r>
-        <w:rPr>
-          <w:sz w:val="28"/>
-          <w:szCs w:val="28"/>
-          <w:lang w:val="en-US"/>
-        </w:rPr>
-        <w:t>.</w:t>
+        <w:t>for each neighbourhood in the processed dataset. This data was then processed and made available for clustering. The final dataset consisted of the neighbourhoods names, coordinates and the 10 most frequent nearby venues for each neighbourhood.</w:t>
       </w:r>
     </w:p>
     <w:p>

</xml_diff>